<commit_message>
adicionando as aulas de map, filter e reduce
</commit_message>
<xml_diff>
--- a/Introdução_Javascript/Anotações aula Javascript.docx
+++ b/Introdução_Javascript/Anotações aula Javascript.docx
@@ -3309,6 +3309,2826 @@
     <w:p>
       <w:pPr>
         <w:rPr>
+          <w:b w:val="1"/>
+          <w:sz w:val="24"/>
+          <w:szCs w:val="24"/>
+        </w:rPr>
+      </w:pPr>
+      <w:r>
+        <w:rPr>
+          <w:b w:val="1"/>
+          <w:sz w:val="24"/>
+          <w:szCs w:val="24"/>
+          <w:rtl w:val="0"/>
+        </w:rPr>
+        <w:t xml:space="preserve">Coleções</w:t>
+      </w:r>
+    </w:p>
+    <w:p>
+      <w:pPr>
+        <w:rPr>
+          <w:sz w:val="24"/>
+          <w:szCs w:val="24"/>
+        </w:rPr>
+      </w:pPr>
+      <w:r>
+        <w:rPr>
+          <w:b w:val="1"/>
+          <w:sz w:val="24"/>
+          <w:szCs w:val="24"/>
+          <w:rtl w:val="0"/>
+        </w:rPr>
+        <w:t xml:space="preserve">Métodos e Maps VS Objeto</w:t>
+      </w:r>
+      <w:r>
+        <w:rPr>
+          <w:sz w:val="24"/>
+          <w:szCs w:val="24"/>
+          <w:rtl w:val="0"/>
+        </w:rPr>
+        <w:t xml:space="preserve"> </w:t>
+      </w:r>
+    </w:p>
+    <w:p>
+      <w:pPr>
+        <w:rPr>
+          <w:sz w:val="24"/>
+          <w:szCs w:val="24"/>
+        </w:rPr>
+      </w:pPr>
+      <w:r>
+        <w:rPr>
+          <w:rtl w:val="0"/>
+        </w:rPr>
+      </w:r>
+    </w:p>
+    <w:p>
+      <w:pPr>
+        <w:rPr>
+          <w:sz w:val="24"/>
+          <w:szCs w:val="24"/>
+        </w:rPr>
+      </w:pPr>
+      <w:r>
+        <w:rPr>
+          <w:sz w:val="24"/>
+          <w:szCs w:val="24"/>
+          <w:rtl w:val="0"/>
+        </w:rPr>
+        <w:t xml:space="preserve">Estrutura - map</w:t>
+        <w:br w:type="textWrapping"/>
+        <w:t xml:space="preserve">As estradas são no formato chave e valor. (possui uma série de argumentos)</w:t>
+      </w:r>
+    </w:p>
+    <w:p>
+      <w:pPr>
+        <w:rPr>
+          <w:sz w:val="24"/>
+          <w:szCs w:val="24"/>
+        </w:rPr>
+      </w:pPr>
+      <w:r>
+        <w:rPr>
+          <w:sz w:val="24"/>
+          <w:szCs w:val="24"/>
+          <w:rtl w:val="0"/>
+        </w:rPr>
+        <w:t xml:space="preserve">Ex: </w:t>
+      </w:r>
+      <w:r>
+        <w:rPr>
+          <w:b w:val="1"/>
+          <w:color w:val="bf9000"/>
+          <w:sz w:val="24"/>
+          <w:szCs w:val="24"/>
+          <w:rtl w:val="0"/>
+        </w:rPr>
+        <w:t xml:space="preserve">const</w:t>
+      </w:r>
+      <w:r>
+        <w:rPr>
+          <w:sz w:val="24"/>
+          <w:szCs w:val="24"/>
+          <w:rtl w:val="0"/>
+        </w:rPr>
+        <w:t xml:space="preserve"> </w:t>
+      </w:r>
+      <w:r>
+        <w:rPr>
+          <w:b w:val="1"/>
+          <w:color w:val="0b5394"/>
+          <w:sz w:val="24"/>
+          <w:szCs w:val="24"/>
+          <w:rtl w:val="0"/>
+        </w:rPr>
+        <w:t xml:space="preserve">myMap</w:t>
+      </w:r>
+      <w:r>
+        <w:rPr>
+          <w:sz w:val="24"/>
+          <w:szCs w:val="24"/>
+          <w:rtl w:val="0"/>
+        </w:rPr>
+        <w:t xml:space="preserve"> </w:t>
+      </w:r>
+      <w:r>
+        <w:rPr>
+          <w:b w:val="1"/>
+          <w:color w:val="bf9000"/>
+          <w:sz w:val="24"/>
+          <w:szCs w:val="24"/>
+          <w:rtl w:val="0"/>
+        </w:rPr>
+        <w:t xml:space="preserve">= new</w:t>
+      </w:r>
+      <w:r>
+        <w:rPr>
+          <w:sz w:val="24"/>
+          <w:szCs w:val="24"/>
+          <w:rtl w:val="0"/>
+        </w:rPr>
+        <w:t xml:space="preserve"> </w:t>
+      </w:r>
+      <w:r>
+        <w:rPr>
+          <w:b w:val="1"/>
+          <w:color w:val="0b5394"/>
+          <w:sz w:val="24"/>
+          <w:szCs w:val="24"/>
+          <w:rtl w:val="0"/>
+        </w:rPr>
+        <w:t xml:space="preserve">Map</w:t>
+      </w:r>
+      <w:r>
+        <w:rPr>
+          <w:sz w:val="24"/>
+          <w:szCs w:val="24"/>
+          <w:rtl w:val="0"/>
+        </w:rPr>
+        <w:t xml:space="preserve">( )</w:t>
+      </w:r>
+    </w:p>
+    <w:p>
+      <w:pPr>
+        <w:rPr>
+          <w:sz w:val="24"/>
+          <w:szCs w:val="24"/>
+        </w:rPr>
+      </w:pPr>
+      <w:r>
+        <w:rPr>
+          <w:rtl w:val="0"/>
+        </w:rPr>
+      </w:r>
+    </w:p>
+    <w:p>
+      <w:pPr>
+        <w:rPr>
+          <w:sz w:val="24"/>
+          <w:szCs w:val="24"/>
+        </w:rPr>
+      </w:pPr>
+      <w:r>
+        <w:rPr>
+          <w:sz w:val="24"/>
+          <w:szCs w:val="24"/>
+          <w:rtl w:val="0"/>
+        </w:rPr>
+        <w:t xml:space="preserve">Métodos do map</w:t>
+      </w:r>
+    </w:p>
+    <w:p>
+      <w:pPr>
+        <w:rPr>
+          <w:sz w:val="24"/>
+          <w:szCs w:val="24"/>
+        </w:rPr>
+      </w:pPr>
+      <w:r>
+        <w:rPr>
+          <w:sz w:val="24"/>
+          <w:szCs w:val="24"/>
+          <w:rtl w:val="0"/>
+        </w:rPr>
+        <w:t xml:space="preserve">Inserindo chaves e valores na const </w:t>
+      </w:r>
+      <w:r>
+        <w:rPr>
+          <w:b w:val="1"/>
+          <w:color w:val="0b5394"/>
+          <w:sz w:val="24"/>
+          <w:szCs w:val="24"/>
+          <w:rtl w:val="0"/>
+        </w:rPr>
+        <w:t xml:space="preserve">myMap</w:t>
+      </w:r>
+      <w:r>
+        <w:rPr>
+          <w:rFonts w:ascii="Arial Unicode MS" w:cs="Arial Unicode MS" w:eastAsia="Arial Unicode MS" w:hAnsi="Arial Unicode MS"/>
+          <w:sz w:val="24"/>
+          <w:szCs w:val="24"/>
+          <w:rtl w:val="0"/>
+        </w:rPr>
+        <w:t xml:space="preserve"> ↓</w:t>
+      </w:r>
+    </w:p>
+    <w:p>
+      <w:pPr>
+        <w:rPr>
+          <w:sz w:val="24"/>
+          <w:szCs w:val="24"/>
+        </w:rPr>
+      </w:pPr>
+      <w:r>
+        <w:rPr>
+          <w:b w:val="1"/>
+          <w:color w:val="0b5394"/>
+          <w:sz w:val="24"/>
+          <w:szCs w:val="24"/>
+          <w:rtl w:val="0"/>
+        </w:rPr>
+        <w:t xml:space="preserve">myMap</w:t>
+      </w:r>
+      <w:r>
+        <w:rPr>
+          <w:b w:val="1"/>
+          <w:sz w:val="24"/>
+          <w:szCs w:val="24"/>
+          <w:rtl w:val="0"/>
+        </w:rPr>
+        <w:t xml:space="preserve">.set</w:t>
+      </w:r>
+      <w:r>
+        <w:rPr>
+          <w:sz w:val="24"/>
+          <w:szCs w:val="24"/>
+          <w:rtl w:val="0"/>
+        </w:rPr>
+        <w:t xml:space="preserve">(</w:t>
+      </w:r>
+      <w:r>
+        <w:rPr>
+          <w:b w:val="1"/>
+          <w:color w:val="0b5394"/>
+          <w:sz w:val="24"/>
+          <w:szCs w:val="24"/>
+          <w:rtl w:val="0"/>
+        </w:rPr>
+        <w:t xml:space="preserve">‘apple’</w:t>
+      </w:r>
+      <w:r>
+        <w:rPr>
+          <w:sz w:val="24"/>
+          <w:szCs w:val="24"/>
+          <w:rtl w:val="0"/>
+        </w:rPr>
+        <w:t xml:space="preserve">,</w:t>
+      </w:r>
+      <w:r>
+        <w:rPr>
+          <w:b w:val="1"/>
+          <w:color w:val="0b5394"/>
+          <w:sz w:val="24"/>
+          <w:szCs w:val="24"/>
+          <w:rtl w:val="0"/>
+        </w:rPr>
+        <w:t xml:space="preserve"> ‘fruit’</w:t>
+      </w:r>
+      <w:r>
+        <w:rPr>
+          <w:sz w:val="24"/>
+          <w:szCs w:val="24"/>
+          <w:rtl w:val="0"/>
+        </w:rPr>
+        <w:t xml:space="preserve">);</w:t>
+      </w:r>
+    </w:p>
+    <w:p>
+      <w:pPr>
+        <w:rPr>
+          <w:sz w:val="24"/>
+          <w:szCs w:val="24"/>
+        </w:rPr>
+      </w:pPr>
+      <w:r>
+        <w:rPr>
+          <w:sz w:val="24"/>
+          <w:szCs w:val="24"/>
+          <w:rtl w:val="0"/>
+        </w:rPr>
+        <w:t xml:space="preserve">saída: Map(1) {“apple” =&gt; “fruit”}</w:t>
+      </w:r>
+    </w:p>
+    <w:p>
+      <w:pPr>
+        <w:rPr>
+          <w:sz w:val="24"/>
+          <w:szCs w:val="24"/>
+        </w:rPr>
+      </w:pPr>
+      <w:r>
+        <w:rPr>
+          <w:rtl w:val="0"/>
+        </w:rPr>
+      </w:r>
+    </w:p>
+    <w:p>
+      <w:pPr>
+        <w:rPr>
+          <w:sz w:val="24"/>
+          <w:szCs w:val="24"/>
+        </w:rPr>
+      </w:pPr>
+      <w:r>
+        <w:rPr>
+          <w:rFonts w:ascii="Arial Unicode MS" w:cs="Arial Unicode MS" w:eastAsia="Arial Unicode MS" w:hAnsi="Arial Unicode MS"/>
+          <w:sz w:val="24"/>
+          <w:szCs w:val="24"/>
+          <w:rtl w:val="0"/>
+        </w:rPr>
+        <w:t xml:space="preserve">Checando valores ↓</w:t>
+      </w:r>
+    </w:p>
+    <w:p>
+      <w:pPr>
+        <w:rPr>
+          <w:sz w:val="24"/>
+          <w:szCs w:val="24"/>
+        </w:rPr>
+      </w:pPr>
+      <w:r>
+        <w:rPr>
+          <w:b w:val="1"/>
+          <w:color w:val="0b5394"/>
+          <w:sz w:val="24"/>
+          <w:szCs w:val="24"/>
+          <w:rtl w:val="0"/>
+        </w:rPr>
+        <w:t xml:space="preserve">myMap</w:t>
+      </w:r>
+      <w:r>
+        <w:rPr>
+          <w:b w:val="1"/>
+          <w:sz w:val="24"/>
+          <w:szCs w:val="24"/>
+          <w:rtl w:val="0"/>
+        </w:rPr>
+        <w:t xml:space="preserve">.get</w:t>
+      </w:r>
+      <w:r>
+        <w:rPr>
+          <w:sz w:val="24"/>
+          <w:szCs w:val="24"/>
+          <w:rtl w:val="0"/>
+        </w:rPr>
+        <w:t xml:space="preserve">(</w:t>
+      </w:r>
+      <w:r>
+        <w:rPr>
+          <w:b w:val="1"/>
+          <w:color w:val="0b5394"/>
+          <w:sz w:val="24"/>
+          <w:szCs w:val="24"/>
+          <w:rtl w:val="0"/>
+        </w:rPr>
+        <w:t xml:space="preserve">“apple”</w:t>
+      </w:r>
+      <w:r>
+        <w:rPr>
+          <w:sz w:val="24"/>
+          <w:szCs w:val="24"/>
+          <w:rtl w:val="0"/>
+        </w:rPr>
+        <w:t xml:space="preserve">);</w:t>
+      </w:r>
+    </w:p>
+    <w:p>
+      <w:pPr>
+        <w:rPr>
+          <w:sz w:val="24"/>
+          <w:szCs w:val="24"/>
+        </w:rPr>
+      </w:pPr>
+      <w:r>
+        <w:rPr>
+          <w:sz w:val="24"/>
+          <w:szCs w:val="24"/>
+          <w:rtl w:val="0"/>
+        </w:rPr>
+        <w:t xml:space="preserve">saída: “fruit”</w:t>
+      </w:r>
+    </w:p>
+    <w:p>
+      <w:pPr>
+        <w:rPr>
+          <w:sz w:val="24"/>
+          <w:szCs w:val="24"/>
+        </w:rPr>
+      </w:pPr>
+      <w:r>
+        <w:rPr>
+          <w:rtl w:val="0"/>
+        </w:rPr>
+      </w:r>
+    </w:p>
+    <w:p>
+      <w:pPr>
+        <w:rPr>
+          <w:sz w:val="24"/>
+          <w:szCs w:val="24"/>
+        </w:rPr>
+      </w:pPr>
+      <w:r>
+        <w:rPr>
+          <w:sz w:val="24"/>
+          <w:szCs w:val="24"/>
+          <w:rtl w:val="0"/>
+        </w:rPr>
+        <w:t xml:space="preserve">Deletando valores</w:t>
+      </w:r>
+    </w:p>
+    <w:p>
+      <w:pPr>
+        <w:rPr>
+          <w:sz w:val="24"/>
+          <w:szCs w:val="24"/>
+        </w:rPr>
+      </w:pPr>
+      <w:r>
+        <w:rPr>
+          <w:b w:val="1"/>
+          <w:color w:val="0b5394"/>
+          <w:sz w:val="24"/>
+          <w:szCs w:val="24"/>
+          <w:rtl w:val="0"/>
+        </w:rPr>
+        <w:t xml:space="preserve">myMap</w:t>
+      </w:r>
+      <w:r>
+        <w:rPr>
+          <w:b w:val="1"/>
+          <w:sz w:val="24"/>
+          <w:szCs w:val="24"/>
+          <w:rtl w:val="0"/>
+        </w:rPr>
+        <w:t xml:space="preserve">.delete</w:t>
+      </w:r>
+      <w:r>
+        <w:rPr>
+          <w:sz w:val="24"/>
+          <w:szCs w:val="24"/>
+          <w:rtl w:val="0"/>
+        </w:rPr>
+        <w:t xml:space="preserve">(</w:t>
+      </w:r>
+      <w:r>
+        <w:rPr>
+          <w:b w:val="1"/>
+          <w:color w:val="0b5394"/>
+          <w:sz w:val="24"/>
+          <w:szCs w:val="24"/>
+          <w:rtl w:val="0"/>
+        </w:rPr>
+        <w:t xml:space="preserve">“apple”</w:t>
+      </w:r>
+      <w:r>
+        <w:rPr>
+          <w:sz w:val="24"/>
+          <w:szCs w:val="24"/>
+          <w:rtl w:val="0"/>
+        </w:rPr>
+        <w:t xml:space="preserve">);</w:t>
+      </w:r>
+    </w:p>
+    <w:p>
+      <w:pPr>
+        <w:rPr>
+          <w:sz w:val="24"/>
+          <w:szCs w:val="24"/>
+        </w:rPr>
+      </w:pPr>
+      <w:r>
+        <w:rPr>
+          <w:sz w:val="24"/>
+          <w:szCs w:val="24"/>
+          <w:rtl w:val="0"/>
+        </w:rPr>
+        <w:t xml:space="preserve">saída: true</w:t>
+      </w:r>
+    </w:p>
+    <w:p>
+      <w:pPr>
+        <w:rPr>
+          <w:sz w:val="24"/>
+          <w:szCs w:val="24"/>
+        </w:rPr>
+      </w:pPr>
+      <w:r>
+        <w:rPr>
+          <w:rtl w:val="0"/>
+        </w:rPr>
+      </w:r>
+    </w:p>
+    <w:p>
+      <w:pPr>
+        <w:rPr>
+          <w:sz w:val="24"/>
+          <w:szCs w:val="24"/>
+        </w:rPr>
+      </w:pPr>
+      <w:r>
+        <w:rPr>
+          <w:rtl w:val="0"/>
+        </w:rPr>
+      </w:r>
+    </w:p>
+    <w:p>
+      <w:pPr>
+        <w:rPr>
+          <w:sz w:val="24"/>
+          <w:szCs w:val="24"/>
+        </w:rPr>
+      </w:pPr>
+      <w:r>
+        <w:rPr>
+          <w:rtl w:val="0"/>
+        </w:rPr>
+      </w:r>
+    </w:p>
+    <w:p>
+      <w:pPr>
+        <w:rPr>
+          <w:sz w:val="24"/>
+          <w:szCs w:val="24"/>
+        </w:rPr>
+      </w:pPr>
+      <w:r>
+        <w:rPr>
+          <w:sz w:val="24"/>
+          <w:szCs w:val="24"/>
+          <w:rtl w:val="0"/>
+        </w:rPr>
+        <w:t xml:space="preserve">Diferença entre maps e objetos </w:t>
+        <w:br w:type="textWrapping"/>
+        <w:t xml:space="preserve">* Maps podem ter chaves de qualquer tipo, já os objetos possuem chaves nos formatos de strings.</w:t>
+      </w:r>
+    </w:p>
+    <w:p>
+      <w:pPr>
+        <w:rPr>
+          <w:sz w:val="24"/>
+          <w:szCs w:val="24"/>
+        </w:rPr>
+      </w:pPr>
+      <w:r>
+        <w:rPr>
+          <w:sz w:val="24"/>
+          <w:szCs w:val="24"/>
+          <w:rtl w:val="0"/>
+        </w:rPr>
+        <w:t xml:space="preserve">* Maps são mais fáceis de iterar</w:t>
+      </w:r>
+    </w:p>
+    <w:p>
+      <w:pPr>
+        <w:rPr>
+          <w:sz w:val="24"/>
+          <w:szCs w:val="24"/>
+        </w:rPr>
+      </w:pPr>
+      <w:r>
+        <w:rPr>
+          <w:sz w:val="24"/>
+          <w:szCs w:val="24"/>
+          <w:rtl w:val="0"/>
+        </w:rPr>
+        <w:t xml:space="preserve">* Os valores no map possuem o mesmo tipo</w:t>
+      </w:r>
+    </w:p>
+    <w:p>
+      <w:pPr>
+        <w:rPr>
+          <w:sz w:val="24"/>
+          <w:szCs w:val="24"/>
+        </w:rPr>
+      </w:pPr>
+      <w:r>
+        <w:rPr>
+          <w:rtl w:val="0"/>
+        </w:rPr>
+      </w:r>
+    </w:p>
+    <w:p>
+      <w:pPr>
+        <w:rPr>
+          <w:sz w:val="24"/>
+          <w:szCs w:val="24"/>
+        </w:rPr>
+      </w:pPr>
+      <w:r>
+        <w:rPr>
+          <w:sz w:val="24"/>
+          <w:szCs w:val="24"/>
+          <w:rtl w:val="0"/>
+        </w:rPr>
+        <w:t xml:space="preserve">Coleção chaveada SET </w:t>
+        <w:br w:type="textWrapping"/>
+        <w:t xml:space="preserve">Estruturas que armazenam valores únicos (valores únicos que não se repetem nunca - principal diferença entre SET e array / para consultar o tamanho do set, usa-se a propriedade size no lugar de length / não possui diversas propriedades que um Array possui / Array é mais flexível )</w:t>
+      </w:r>
+    </w:p>
+    <w:p>
+      <w:pPr>
+        <w:rPr>
+          <w:sz w:val="24"/>
+          <w:szCs w:val="24"/>
+        </w:rPr>
+      </w:pPr>
+      <w:r>
+        <w:rPr>
+          <w:rtl w:val="0"/>
+        </w:rPr>
+      </w:r>
+    </w:p>
+    <w:p>
+      <w:pPr>
+        <w:rPr>
+          <w:sz w:val="24"/>
+          <w:szCs w:val="24"/>
+        </w:rPr>
+      </w:pPr>
+      <w:r>
+        <w:rPr>
+          <w:sz w:val="24"/>
+          <w:szCs w:val="24"/>
+          <w:rtl w:val="0"/>
+        </w:rPr>
+        <w:t xml:space="preserve">Métodos do SET</w:t>
+      </w:r>
+    </w:p>
+    <w:p>
+      <w:pPr>
+        <w:rPr>
+          <w:sz w:val="24"/>
+          <w:szCs w:val="24"/>
+        </w:rPr>
+      </w:pPr>
+      <w:r>
+        <w:rPr>
+          <w:sz w:val="24"/>
+          <w:szCs w:val="24"/>
+          <w:rtl w:val="0"/>
+        </w:rPr>
+        <w:t xml:space="preserve"> </w:t>
+      </w:r>
+      <w:r>
+        <w:rPr>
+          <w:b w:val="1"/>
+          <w:color w:val="bf9000"/>
+          <w:sz w:val="24"/>
+          <w:szCs w:val="24"/>
+          <w:rtl w:val="0"/>
+        </w:rPr>
+        <w:t xml:space="preserve">const</w:t>
+      </w:r>
+      <w:r>
+        <w:rPr>
+          <w:sz w:val="24"/>
+          <w:szCs w:val="24"/>
+          <w:rtl w:val="0"/>
+        </w:rPr>
+        <w:t xml:space="preserve"> </w:t>
+      </w:r>
+      <w:r>
+        <w:rPr>
+          <w:b w:val="1"/>
+          <w:color w:val="0b5394"/>
+          <w:sz w:val="24"/>
+          <w:szCs w:val="24"/>
+          <w:rtl w:val="0"/>
+        </w:rPr>
+        <w:t xml:space="preserve">mySet</w:t>
+      </w:r>
+      <w:r>
+        <w:rPr>
+          <w:sz w:val="24"/>
+          <w:szCs w:val="24"/>
+          <w:rtl w:val="0"/>
+        </w:rPr>
+        <w:t xml:space="preserve"> </w:t>
+      </w:r>
+      <w:r>
+        <w:rPr>
+          <w:b w:val="1"/>
+          <w:color w:val="bf9000"/>
+          <w:sz w:val="24"/>
+          <w:szCs w:val="24"/>
+          <w:rtl w:val="0"/>
+        </w:rPr>
+        <w:t xml:space="preserve">= new</w:t>
+      </w:r>
+      <w:r>
+        <w:rPr>
+          <w:sz w:val="24"/>
+          <w:szCs w:val="24"/>
+          <w:rtl w:val="0"/>
+        </w:rPr>
+        <w:t xml:space="preserve"> </w:t>
+      </w:r>
+      <w:r>
+        <w:rPr>
+          <w:b w:val="1"/>
+          <w:color w:val="0b5394"/>
+          <w:sz w:val="24"/>
+          <w:szCs w:val="24"/>
+          <w:rtl w:val="0"/>
+        </w:rPr>
+        <w:t xml:space="preserve">Set</w:t>
+      </w:r>
+      <w:r>
+        <w:rPr>
+          <w:sz w:val="24"/>
+          <w:szCs w:val="24"/>
+          <w:rtl w:val="0"/>
+        </w:rPr>
+        <w:t xml:space="preserve">( );</w:t>
+      </w:r>
+    </w:p>
+    <w:p>
+      <w:pPr>
+        <w:rPr>
+          <w:sz w:val="24"/>
+          <w:szCs w:val="24"/>
+        </w:rPr>
+      </w:pPr>
+      <w:r>
+        <w:rPr>
+          <w:rtl w:val="0"/>
+        </w:rPr>
+      </w:r>
+    </w:p>
+    <w:p>
+      <w:pPr>
+        <w:rPr>
+          <w:sz w:val="24"/>
+          <w:szCs w:val="24"/>
+        </w:rPr>
+      </w:pPr>
+      <w:r>
+        <w:rPr>
+          <w:b w:val="1"/>
+          <w:color w:val="0b5394"/>
+          <w:sz w:val="24"/>
+          <w:szCs w:val="24"/>
+          <w:rtl w:val="0"/>
+        </w:rPr>
+        <w:t xml:space="preserve">mySet</w:t>
+      </w:r>
+      <w:r>
+        <w:rPr>
+          <w:b w:val="1"/>
+          <w:sz w:val="24"/>
+          <w:szCs w:val="24"/>
+          <w:rtl w:val="0"/>
+        </w:rPr>
+        <w:t xml:space="preserve">.add</w:t>
+      </w:r>
+      <w:r>
+        <w:rPr>
+          <w:sz w:val="24"/>
+          <w:szCs w:val="24"/>
+          <w:rtl w:val="0"/>
+        </w:rPr>
+        <w:t xml:space="preserve">(1);  // adicionando no Set</w:t>
+      </w:r>
+    </w:p>
+    <w:p>
+      <w:pPr>
+        <w:rPr>
+          <w:sz w:val="24"/>
+          <w:szCs w:val="24"/>
+        </w:rPr>
+      </w:pPr>
+      <w:r>
+        <w:rPr>
+          <w:rtl w:val="0"/>
+        </w:rPr>
+      </w:r>
+    </w:p>
+    <w:p>
+      <w:pPr>
+        <w:rPr>
+          <w:sz w:val="24"/>
+          <w:szCs w:val="24"/>
+        </w:rPr>
+      </w:pPr>
+      <w:r>
+        <w:rPr>
+          <w:b w:val="1"/>
+          <w:color w:val="0b5394"/>
+          <w:sz w:val="24"/>
+          <w:szCs w:val="24"/>
+          <w:rtl w:val="0"/>
+        </w:rPr>
+        <w:t xml:space="preserve">mySet</w:t>
+      </w:r>
+      <w:r>
+        <w:rPr>
+          <w:b w:val="1"/>
+          <w:sz w:val="24"/>
+          <w:szCs w:val="24"/>
+          <w:rtl w:val="0"/>
+        </w:rPr>
+        <w:t xml:space="preserve">.has</w:t>
+      </w:r>
+      <w:r>
+        <w:rPr>
+          <w:sz w:val="24"/>
+          <w:szCs w:val="24"/>
+          <w:rtl w:val="0"/>
+        </w:rPr>
+        <w:t xml:space="preserve">(1); // verificando se aquele set tem o valor 1 </w:t>
+      </w:r>
+    </w:p>
+    <w:p>
+      <w:pPr>
+        <w:rPr>
+          <w:sz w:val="24"/>
+          <w:szCs w:val="24"/>
+        </w:rPr>
+      </w:pPr>
+      <w:r>
+        <w:rPr>
+          <w:sz w:val="24"/>
+          <w:szCs w:val="24"/>
+          <w:rtl w:val="0"/>
+        </w:rPr>
+        <w:t xml:space="preserve">saída: true</w:t>
+      </w:r>
+    </w:p>
+    <w:p>
+      <w:pPr>
+        <w:rPr>
+          <w:sz w:val="24"/>
+          <w:szCs w:val="24"/>
+        </w:rPr>
+      </w:pPr>
+      <w:r>
+        <w:rPr>
+          <w:rtl w:val="0"/>
+        </w:rPr>
+      </w:r>
+    </w:p>
+    <w:p>
+      <w:pPr>
+        <w:rPr>
+          <w:sz w:val="24"/>
+          <w:szCs w:val="24"/>
+        </w:rPr>
+      </w:pPr>
+      <w:r>
+        <w:rPr>
+          <w:b w:val="1"/>
+          <w:color w:val="0b5394"/>
+          <w:sz w:val="24"/>
+          <w:szCs w:val="24"/>
+          <w:rtl w:val="0"/>
+        </w:rPr>
+        <w:t xml:space="preserve">mySet</w:t>
+      </w:r>
+      <w:r>
+        <w:rPr>
+          <w:sz w:val="24"/>
+          <w:szCs w:val="24"/>
+          <w:rtl w:val="0"/>
+        </w:rPr>
+        <w:t xml:space="preserve">.</w:t>
+      </w:r>
+      <w:r>
+        <w:rPr>
+          <w:b w:val="1"/>
+          <w:sz w:val="24"/>
+          <w:szCs w:val="24"/>
+          <w:rtl w:val="0"/>
+        </w:rPr>
+        <w:t xml:space="preserve">delete</w:t>
+      </w:r>
+      <w:r>
+        <w:rPr>
+          <w:sz w:val="24"/>
+          <w:szCs w:val="24"/>
+          <w:rtl w:val="0"/>
+        </w:rPr>
+        <w:t xml:space="preserve">(1); // deletando o valor 1 do Set</w:t>
+      </w:r>
+    </w:p>
+    <w:p>
+      <w:pPr>
+        <w:rPr>
+          <w:sz w:val="24"/>
+          <w:szCs w:val="24"/>
+        </w:rPr>
+      </w:pPr>
+      <w:r>
+        <w:rPr>
+          <w:rtl w:val="0"/>
+        </w:rPr>
+      </w:r>
+    </w:p>
+    <w:p>
+      <w:pPr>
+        <w:rPr>
+          <w:b w:val="1"/>
+          <w:sz w:val="24"/>
+          <w:szCs w:val="24"/>
+        </w:rPr>
+      </w:pPr>
+      <w:r>
+        <w:rPr>
+          <w:b w:val="1"/>
+          <w:sz w:val="24"/>
+          <w:szCs w:val="24"/>
+          <w:rtl w:val="0"/>
+        </w:rPr>
+        <w:t xml:space="preserve">Método MAP (arrays)</w:t>
+      </w:r>
+    </w:p>
+    <w:p>
+      <w:pPr>
+        <w:rPr>
+          <w:sz w:val="24"/>
+          <w:szCs w:val="24"/>
+        </w:rPr>
+      </w:pPr>
+      <w:r>
+        <w:rPr>
+          <w:sz w:val="24"/>
+          <w:szCs w:val="24"/>
+          <w:rtl w:val="0"/>
+        </w:rPr>
+        <w:t xml:space="preserve">A função de Map não modifica o array original</w:t>
+      </w:r>
+    </w:p>
+    <w:p>
+      <w:pPr>
+        <w:rPr>
+          <w:sz w:val="24"/>
+          <w:szCs w:val="24"/>
+        </w:rPr>
+      </w:pPr>
+      <w:r>
+        <w:rPr>
+          <w:sz w:val="24"/>
+          <w:szCs w:val="24"/>
+          <w:rtl w:val="0"/>
+        </w:rPr>
+        <w:t xml:space="preserve">A função Map cria um novo array (o retorno dessa função será um novo array) </w:t>
+      </w:r>
+    </w:p>
+    <w:p>
+      <w:pPr>
+        <w:rPr>
+          <w:sz w:val="24"/>
+          <w:szCs w:val="24"/>
+        </w:rPr>
+      </w:pPr>
+      <w:r>
+        <w:rPr>
+          <w:sz w:val="24"/>
+          <w:szCs w:val="24"/>
+          <w:rtl w:val="0"/>
+        </w:rPr>
+        <w:t xml:space="preserve">Realiza operações em ordem (do começo do array, index 0, até o último index) </w:t>
+      </w:r>
+    </w:p>
+    <w:p>
+      <w:pPr>
+        <w:rPr>
+          <w:sz w:val="24"/>
+          <w:szCs w:val="24"/>
+        </w:rPr>
+      </w:pPr>
+      <w:r>
+        <w:rPr>
+          <w:rtl w:val="0"/>
+        </w:rPr>
+      </w:r>
+    </w:p>
+    <w:p>
+      <w:pPr>
+        <w:rPr>
+          <w:sz w:val="24"/>
+          <w:szCs w:val="24"/>
+        </w:rPr>
+      </w:pPr>
+      <w:r>
+        <w:rPr>
+          <w:sz w:val="24"/>
+          <w:szCs w:val="24"/>
+          <w:rtl w:val="0"/>
+        </w:rPr>
+        <w:t xml:space="preserve">Sintaxe</w:t>
+      </w:r>
+    </w:p>
+    <w:p>
+      <w:pPr>
+        <w:rPr>
+          <w:b w:val="1"/>
+          <w:color w:val="0b5394"/>
+          <w:sz w:val="24"/>
+          <w:szCs w:val="24"/>
+        </w:rPr>
+      </w:pPr>
+      <w:r>
+        <w:rPr>
+          <w:b w:val="1"/>
+          <w:color w:val="0b5394"/>
+          <w:sz w:val="24"/>
+          <w:szCs w:val="24"/>
+          <w:rtl w:val="0"/>
+        </w:rPr>
+        <w:t xml:space="preserve">array.map(callback, thisArg)</w:t>
+      </w:r>
+    </w:p>
+    <w:p>
+      <w:pPr>
+        <w:rPr>
+          <w:sz w:val="24"/>
+          <w:szCs w:val="24"/>
+        </w:rPr>
+      </w:pPr>
+      <w:r>
+        <w:rPr>
+          <w:sz w:val="24"/>
+          <w:szCs w:val="24"/>
+          <w:rtl w:val="0"/>
+        </w:rPr>
+        <w:t xml:space="preserve">callback: função que vai ser executada em cada elemento </w:t>
+      </w:r>
+    </w:p>
+    <w:p>
+      <w:pPr>
+        <w:rPr>
+          <w:sz w:val="24"/>
+          <w:szCs w:val="24"/>
+        </w:rPr>
+      </w:pPr>
+      <w:r>
+        <w:rPr>
+          <w:sz w:val="24"/>
+          <w:szCs w:val="24"/>
+          <w:rtl w:val="0"/>
+        </w:rPr>
+        <w:t xml:space="preserve">dentro do callback temos acesso ao item, index e ao array original</w:t>
+      </w:r>
+    </w:p>
+    <w:p>
+      <w:pPr>
+        <w:rPr>
+          <w:color w:val="0b5394"/>
+          <w:sz w:val="24"/>
+          <w:szCs w:val="24"/>
+        </w:rPr>
+      </w:pPr>
+      <w:r>
+        <w:rPr>
+          <w:sz w:val="24"/>
+          <w:szCs w:val="24"/>
+          <w:rtl w:val="0"/>
+        </w:rPr>
+        <w:t xml:space="preserve">ex: </w:t>
+      </w:r>
+      <w:r>
+        <w:rPr>
+          <w:b w:val="1"/>
+          <w:color w:val="0b5394"/>
+          <w:sz w:val="24"/>
+          <w:szCs w:val="24"/>
+          <w:rtl w:val="0"/>
+        </w:rPr>
+        <w:t xml:space="preserve">callback(item, index, array)</w:t>
+      </w:r>
+      <w:r>
+        <w:rPr>
+          <w:color w:val="0b5394"/>
+          <w:sz w:val="24"/>
+          <w:szCs w:val="24"/>
+          <w:rtl w:val="0"/>
+        </w:rPr>
+        <w:t xml:space="preserve"> </w:t>
+      </w:r>
+    </w:p>
+    <w:p>
+      <w:pPr>
+        <w:rPr>
+          <w:color w:val="0b5394"/>
+          <w:sz w:val="24"/>
+          <w:szCs w:val="24"/>
+        </w:rPr>
+      </w:pPr>
+      <w:r>
+        <w:rPr>
+          <w:rtl w:val="0"/>
+        </w:rPr>
+      </w:r>
+    </w:p>
+    <w:p>
+      <w:pPr>
+        <w:rPr>
+          <w:sz w:val="24"/>
+          <w:szCs w:val="24"/>
+        </w:rPr>
+      </w:pPr>
+      <w:r>
+        <w:rPr>
+          <w:b w:val="1"/>
+          <w:color w:val="0b5394"/>
+          <w:sz w:val="24"/>
+          <w:szCs w:val="24"/>
+          <w:rtl w:val="0"/>
+        </w:rPr>
+        <w:t xml:space="preserve">thisArg(opcional):</w:t>
+      </w:r>
+      <w:r>
+        <w:rPr>
+          <w:b w:val="1"/>
+          <w:sz w:val="24"/>
+          <w:szCs w:val="24"/>
+          <w:rtl w:val="0"/>
+        </w:rPr>
+        <w:t xml:space="preserve"> </w:t>
+      </w:r>
+      <w:r>
+        <w:rPr>
+          <w:sz w:val="24"/>
+          <w:szCs w:val="24"/>
+          <w:rtl w:val="0"/>
+        </w:rPr>
+        <w:t xml:space="preserve">valor de “this” dentro da função de callback</w:t>
+      </w:r>
+    </w:p>
+    <w:p>
+      <w:pPr>
+        <w:rPr>
+          <w:sz w:val="24"/>
+          <w:szCs w:val="24"/>
+        </w:rPr>
+      </w:pPr>
+      <w:r>
+        <w:rPr>
+          <w:rtl w:val="0"/>
+        </w:rPr>
+      </w:r>
+    </w:p>
+    <w:p>
+      <w:pPr>
+        <w:rPr>
+          <w:b w:val="1"/>
+          <w:sz w:val="24"/>
+          <w:szCs w:val="24"/>
+        </w:rPr>
+      </w:pPr>
+      <w:r>
+        <w:rPr>
+          <w:b w:val="1"/>
+          <w:sz w:val="24"/>
+          <w:szCs w:val="24"/>
+          <w:rtl w:val="0"/>
+        </w:rPr>
+        <w:t xml:space="preserve">Map vs forEach</w:t>
+      </w:r>
+    </w:p>
+    <w:p>
+      <w:pPr>
+        <w:rPr>
+          <w:sz w:val="24"/>
+          <w:szCs w:val="24"/>
+        </w:rPr>
+      </w:pPr>
+      <w:r>
+        <w:rPr>
+          <w:sz w:val="24"/>
+          <w:szCs w:val="24"/>
+          <w:rtl w:val="0"/>
+        </w:rPr>
+        <w:t xml:space="preserve">forEach também faz um operação em cada elemento do array </w:t>
+      </w:r>
+    </w:p>
+    <w:p>
+      <w:pPr>
+        <w:rPr>
+          <w:sz w:val="24"/>
+          <w:szCs w:val="24"/>
+        </w:rPr>
+      </w:pPr>
+      <w:r>
+        <w:rPr>
+          <w:rtl w:val="0"/>
+        </w:rPr>
+      </w:r>
+    </w:p>
+    <w:p>
+      <w:pPr>
+        <w:rPr>
+          <w:sz w:val="24"/>
+          <w:szCs w:val="24"/>
+        </w:rPr>
+      </w:pPr>
+      <w:r>
+        <w:rPr>
+          <w:sz w:val="24"/>
+          <w:szCs w:val="24"/>
+          <w:rtl w:val="0"/>
+        </w:rPr>
+        <w:t xml:space="preserve">Diferença entre Map e forEach</w:t>
+      </w:r>
+    </w:p>
+    <w:p>
+      <w:pPr>
+        <w:rPr>
+          <w:sz w:val="24"/>
+          <w:szCs w:val="24"/>
+        </w:rPr>
+      </w:pPr>
+      <w:r>
+        <w:rPr>
+          <w:rtl w:val="0"/>
+        </w:rPr>
+      </w:r>
+    </w:p>
+    <w:p>
+      <w:pPr>
+        <w:rPr>
+          <w:sz w:val="24"/>
+          <w:szCs w:val="24"/>
+        </w:rPr>
+      </w:pPr>
+      <w:r>
+        <w:rPr>
+          <w:b w:val="1"/>
+          <w:color w:val="bf9000"/>
+          <w:sz w:val="24"/>
+          <w:szCs w:val="24"/>
+          <w:rtl w:val="0"/>
+        </w:rPr>
+        <w:t xml:space="preserve">const</w:t>
+      </w:r>
+      <w:r>
+        <w:rPr>
+          <w:sz w:val="24"/>
+          <w:szCs w:val="24"/>
+          <w:rtl w:val="0"/>
+        </w:rPr>
+        <w:t xml:space="preserve"> </w:t>
+      </w:r>
+      <w:r>
+        <w:rPr>
+          <w:b w:val="1"/>
+          <w:color w:val="0b5394"/>
+          <w:sz w:val="24"/>
+          <w:szCs w:val="24"/>
+          <w:rtl w:val="0"/>
+        </w:rPr>
+        <w:t xml:space="preserve">array</w:t>
+      </w:r>
+      <w:r>
+        <w:rPr>
+          <w:sz w:val="24"/>
+          <w:szCs w:val="24"/>
+          <w:rtl w:val="0"/>
+        </w:rPr>
+        <w:t xml:space="preserve"> = [</w:t>
+      </w:r>
+      <w:r>
+        <w:rPr>
+          <w:b w:val="1"/>
+          <w:color w:val="990000"/>
+          <w:sz w:val="24"/>
+          <w:szCs w:val="24"/>
+          <w:rtl w:val="0"/>
+        </w:rPr>
+        <w:t xml:space="preserve">1</w:t>
+      </w:r>
+      <w:r>
+        <w:rPr>
+          <w:sz w:val="24"/>
+          <w:szCs w:val="24"/>
+          <w:rtl w:val="0"/>
+        </w:rPr>
+        <w:t xml:space="preserve">, </w:t>
+      </w:r>
+      <w:r>
+        <w:rPr>
+          <w:b w:val="1"/>
+          <w:color w:val="990000"/>
+          <w:sz w:val="24"/>
+          <w:szCs w:val="24"/>
+          <w:rtl w:val="0"/>
+        </w:rPr>
+        <w:t xml:space="preserve">2</w:t>
+      </w:r>
+      <w:r>
+        <w:rPr>
+          <w:sz w:val="24"/>
+          <w:szCs w:val="24"/>
+          <w:rtl w:val="0"/>
+        </w:rPr>
+        <w:t xml:space="preserve">,</w:t>
+      </w:r>
+      <w:r>
+        <w:rPr>
+          <w:b w:val="1"/>
+          <w:color w:val="990000"/>
+          <w:sz w:val="24"/>
+          <w:szCs w:val="24"/>
+          <w:rtl w:val="0"/>
+        </w:rPr>
+        <w:t xml:space="preserve"> 3</w:t>
+      </w:r>
+      <w:r>
+        <w:rPr>
+          <w:sz w:val="24"/>
+          <w:szCs w:val="24"/>
+          <w:rtl w:val="0"/>
+        </w:rPr>
+        <w:t xml:space="preserve">, </w:t>
+      </w:r>
+      <w:r>
+        <w:rPr>
+          <w:b w:val="1"/>
+          <w:color w:val="990000"/>
+          <w:sz w:val="24"/>
+          <w:szCs w:val="24"/>
+          <w:rtl w:val="0"/>
+        </w:rPr>
+        <w:t xml:space="preserve">4</w:t>
+      </w:r>
+      <w:r>
+        <w:rPr>
+          <w:sz w:val="24"/>
+          <w:szCs w:val="24"/>
+          <w:rtl w:val="0"/>
+        </w:rPr>
+        <w:t xml:space="preserve">, </w:t>
+      </w:r>
+      <w:r>
+        <w:rPr>
+          <w:b w:val="1"/>
+          <w:color w:val="990000"/>
+          <w:sz w:val="24"/>
+          <w:szCs w:val="24"/>
+          <w:rtl w:val="0"/>
+        </w:rPr>
+        <w:t xml:space="preserve">5</w:t>
+      </w:r>
+      <w:r>
+        <w:rPr>
+          <w:sz w:val="24"/>
+          <w:szCs w:val="24"/>
+          <w:rtl w:val="0"/>
+        </w:rPr>
+        <w:t xml:space="preserve">];</w:t>
+      </w:r>
+    </w:p>
+    <w:p>
+      <w:pPr>
+        <w:rPr>
+          <w:sz w:val="24"/>
+          <w:szCs w:val="24"/>
+        </w:rPr>
+      </w:pPr>
+      <w:r>
+        <w:rPr>
+          <w:b w:val="1"/>
+          <w:color w:val="0b5394"/>
+          <w:sz w:val="24"/>
+          <w:szCs w:val="24"/>
+          <w:rtl w:val="0"/>
+        </w:rPr>
+        <w:t xml:space="preserve">array</w:t>
+      </w:r>
+      <w:r>
+        <w:rPr>
+          <w:sz w:val="24"/>
+          <w:szCs w:val="24"/>
+          <w:rtl w:val="0"/>
+        </w:rPr>
+        <w:t xml:space="preserve">.</w:t>
+      </w:r>
+      <w:r>
+        <w:rPr>
+          <w:b w:val="1"/>
+          <w:color w:val="674ea7"/>
+          <w:sz w:val="24"/>
+          <w:szCs w:val="24"/>
+          <w:rtl w:val="0"/>
+        </w:rPr>
+        <w:t xml:space="preserve">map</w:t>
+      </w:r>
+      <w:r>
+        <w:rPr>
+          <w:sz w:val="24"/>
+          <w:szCs w:val="24"/>
+          <w:rtl w:val="0"/>
+        </w:rPr>
+        <w:t xml:space="preserve">((</w:t>
+      </w:r>
+      <w:r>
+        <w:rPr>
+          <w:b w:val="1"/>
+          <w:color w:val="0b5394"/>
+          <w:sz w:val="24"/>
+          <w:szCs w:val="24"/>
+          <w:rtl w:val="0"/>
+        </w:rPr>
+        <w:t xml:space="preserve">item</w:t>
+      </w:r>
+      <w:r>
+        <w:rPr>
+          <w:sz w:val="24"/>
+          <w:szCs w:val="24"/>
+          <w:rtl w:val="0"/>
+        </w:rPr>
+        <w:t xml:space="preserve">) =&gt; </w:t>
+      </w:r>
+      <w:r>
+        <w:rPr>
+          <w:b w:val="1"/>
+          <w:color w:val="674ea7"/>
+          <w:sz w:val="24"/>
+          <w:szCs w:val="24"/>
+          <w:rtl w:val="0"/>
+        </w:rPr>
+        <w:t xml:space="preserve">item </w:t>
+      </w:r>
+      <w:r>
+        <w:rPr>
+          <w:sz w:val="24"/>
+          <w:szCs w:val="24"/>
+          <w:rtl w:val="0"/>
+        </w:rPr>
+        <w:t xml:space="preserve">* </w:t>
+      </w:r>
+      <w:r>
+        <w:rPr>
+          <w:b w:val="1"/>
+          <w:color w:val="990000"/>
+          <w:sz w:val="24"/>
+          <w:szCs w:val="24"/>
+          <w:rtl w:val="0"/>
+        </w:rPr>
+        <w:t xml:space="preserve">2</w:t>
+      </w:r>
+      <w:r>
+        <w:rPr>
+          <w:sz w:val="24"/>
+          <w:szCs w:val="24"/>
+          <w:rtl w:val="0"/>
+        </w:rPr>
+        <w:t xml:space="preserve">);</w:t>
+      </w:r>
+    </w:p>
+    <w:p>
+      <w:pPr>
+        <w:rPr>
+          <w:sz w:val="24"/>
+          <w:szCs w:val="24"/>
+        </w:rPr>
+      </w:pPr>
+      <w:r>
+        <w:rPr>
+          <w:sz w:val="24"/>
+          <w:szCs w:val="24"/>
+          <w:rtl w:val="0"/>
+        </w:rPr>
+        <w:t xml:space="preserve">saída: [2, 4, 6, 8, 10];</w:t>
+      </w:r>
+    </w:p>
+    <w:p>
+      <w:pPr>
+        <w:rPr>
+          <w:sz w:val="24"/>
+          <w:szCs w:val="24"/>
+        </w:rPr>
+      </w:pPr>
+      <w:r>
+        <w:rPr>
+          <w:rtl w:val="0"/>
+        </w:rPr>
+      </w:r>
+    </w:p>
+    <w:p>
+      <w:pPr>
+        <w:rPr>
+          <w:sz w:val="24"/>
+          <w:szCs w:val="24"/>
+        </w:rPr>
+      </w:pPr>
+      <w:r>
+        <w:rPr>
+          <w:b w:val="1"/>
+          <w:color w:val="bf9000"/>
+          <w:sz w:val="24"/>
+          <w:szCs w:val="24"/>
+          <w:rtl w:val="0"/>
+        </w:rPr>
+        <w:t xml:space="preserve">const</w:t>
+      </w:r>
+      <w:r>
+        <w:rPr>
+          <w:b w:val="1"/>
+          <w:color w:val="0b5394"/>
+          <w:sz w:val="24"/>
+          <w:szCs w:val="24"/>
+          <w:rtl w:val="0"/>
+        </w:rPr>
+        <w:t xml:space="preserve"> array</w:t>
+      </w:r>
+      <w:r>
+        <w:rPr>
+          <w:sz w:val="24"/>
+          <w:szCs w:val="24"/>
+          <w:rtl w:val="0"/>
+        </w:rPr>
+        <w:t xml:space="preserve"> = [</w:t>
+      </w:r>
+      <w:r>
+        <w:rPr>
+          <w:b w:val="1"/>
+          <w:color w:val="990000"/>
+          <w:sz w:val="24"/>
+          <w:szCs w:val="24"/>
+          <w:rtl w:val="0"/>
+        </w:rPr>
+        <w:t xml:space="preserve">1</w:t>
+      </w:r>
+      <w:r>
+        <w:rPr>
+          <w:sz w:val="24"/>
+          <w:szCs w:val="24"/>
+          <w:rtl w:val="0"/>
+        </w:rPr>
+        <w:t xml:space="preserve">,</w:t>
+      </w:r>
+      <w:r>
+        <w:rPr>
+          <w:b w:val="1"/>
+          <w:color w:val="990000"/>
+          <w:sz w:val="24"/>
+          <w:szCs w:val="24"/>
+          <w:rtl w:val="0"/>
+        </w:rPr>
+        <w:t xml:space="preserve"> 2</w:t>
+      </w:r>
+      <w:r>
+        <w:rPr>
+          <w:sz w:val="24"/>
+          <w:szCs w:val="24"/>
+          <w:rtl w:val="0"/>
+        </w:rPr>
+        <w:t xml:space="preserve">, </w:t>
+      </w:r>
+      <w:r>
+        <w:rPr>
+          <w:b w:val="1"/>
+          <w:color w:val="990000"/>
+          <w:sz w:val="24"/>
+          <w:szCs w:val="24"/>
+          <w:rtl w:val="0"/>
+        </w:rPr>
+        <w:t xml:space="preserve">3</w:t>
+      </w:r>
+      <w:r>
+        <w:rPr>
+          <w:sz w:val="24"/>
+          <w:szCs w:val="24"/>
+          <w:rtl w:val="0"/>
+        </w:rPr>
+        <w:t xml:space="preserve">, </w:t>
+      </w:r>
+      <w:r>
+        <w:rPr>
+          <w:b w:val="1"/>
+          <w:color w:val="990000"/>
+          <w:sz w:val="24"/>
+          <w:szCs w:val="24"/>
+          <w:rtl w:val="0"/>
+        </w:rPr>
+        <w:t xml:space="preserve">4</w:t>
+      </w:r>
+      <w:r>
+        <w:rPr>
+          <w:sz w:val="24"/>
+          <w:szCs w:val="24"/>
+          <w:rtl w:val="0"/>
+        </w:rPr>
+        <w:t xml:space="preserve">, </w:t>
+      </w:r>
+      <w:r>
+        <w:rPr>
+          <w:b w:val="1"/>
+          <w:color w:val="990000"/>
+          <w:sz w:val="24"/>
+          <w:szCs w:val="24"/>
+          <w:rtl w:val="0"/>
+        </w:rPr>
+        <w:t xml:space="preserve">5</w:t>
+      </w:r>
+      <w:r>
+        <w:rPr>
+          <w:sz w:val="24"/>
+          <w:szCs w:val="24"/>
+          <w:rtl w:val="0"/>
+        </w:rPr>
+        <w:t xml:space="preserve">];</w:t>
+      </w:r>
+    </w:p>
+    <w:p>
+      <w:pPr>
+        <w:rPr>
+          <w:sz w:val="24"/>
+          <w:szCs w:val="24"/>
+        </w:rPr>
+      </w:pPr>
+      <w:r>
+        <w:rPr>
+          <w:b w:val="1"/>
+          <w:color w:val="0b5394"/>
+          <w:sz w:val="24"/>
+          <w:szCs w:val="24"/>
+          <w:rtl w:val="0"/>
+        </w:rPr>
+        <w:t xml:space="preserve">array</w:t>
+      </w:r>
+      <w:r>
+        <w:rPr>
+          <w:sz w:val="24"/>
+          <w:szCs w:val="24"/>
+          <w:rtl w:val="0"/>
+        </w:rPr>
+        <w:t xml:space="preserve">.</w:t>
+      </w:r>
+      <w:r>
+        <w:rPr>
+          <w:b w:val="1"/>
+          <w:color w:val="674ea7"/>
+          <w:sz w:val="24"/>
+          <w:szCs w:val="24"/>
+          <w:rtl w:val="0"/>
+        </w:rPr>
+        <w:t xml:space="preserve">forEach</w:t>
+      </w:r>
+      <w:r>
+        <w:rPr>
+          <w:sz w:val="24"/>
+          <w:szCs w:val="24"/>
+          <w:rtl w:val="0"/>
+        </w:rPr>
+        <w:t xml:space="preserve">((</w:t>
+      </w:r>
+      <w:r>
+        <w:rPr>
+          <w:b w:val="1"/>
+          <w:color w:val="0b5394"/>
+          <w:sz w:val="24"/>
+          <w:szCs w:val="24"/>
+          <w:rtl w:val="0"/>
+        </w:rPr>
+        <w:t xml:space="preserve">item</w:t>
+      </w:r>
+      <w:r>
+        <w:rPr>
+          <w:sz w:val="24"/>
+          <w:szCs w:val="24"/>
+          <w:rtl w:val="0"/>
+        </w:rPr>
+        <w:t xml:space="preserve">) =&gt; </w:t>
+      </w:r>
+      <w:r>
+        <w:rPr>
+          <w:b w:val="1"/>
+          <w:color w:val="674ea7"/>
+          <w:sz w:val="24"/>
+          <w:szCs w:val="24"/>
+          <w:rtl w:val="0"/>
+        </w:rPr>
+        <w:t xml:space="preserve">item </w:t>
+      </w:r>
+      <w:r>
+        <w:rPr>
+          <w:sz w:val="24"/>
+          <w:szCs w:val="24"/>
+          <w:rtl w:val="0"/>
+        </w:rPr>
+        <w:t xml:space="preserve">* </w:t>
+      </w:r>
+      <w:r>
+        <w:rPr>
+          <w:b w:val="1"/>
+          <w:color w:val="990000"/>
+          <w:sz w:val="24"/>
+          <w:szCs w:val="24"/>
+          <w:rtl w:val="0"/>
+        </w:rPr>
+        <w:t xml:space="preserve">2</w:t>
+      </w:r>
+      <w:r>
+        <w:rPr>
+          <w:sz w:val="24"/>
+          <w:szCs w:val="24"/>
+          <w:rtl w:val="0"/>
+        </w:rPr>
+        <w:t xml:space="preserve">);</w:t>
+      </w:r>
+    </w:p>
+    <w:p>
+      <w:pPr>
+        <w:rPr>
+          <w:sz w:val="24"/>
+          <w:szCs w:val="24"/>
+        </w:rPr>
+      </w:pPr>
+      <w:r>
+        <w:rPr>
+          <w:sz w:val="24"/>
+          <w:szCs w:val="24"/>
+          <w:rtl w:val="0"/>
+        </w:rPr>
+        <w:t xml:space="preserve">saída: undefined </w:t>
+      </w:r>
+    </w:p>
+    <w:p>
+      <w:pPr>
+        <w:rPr>
+          <w:sz w:val="24"/>
+          <w:szCs w:val="24"/>
+        </w:rPr>
+      </w:pPr>
+      <w:r>
+        <w:rPr>
+          <w:rtl w:val="0"/>
+        </w:rPr>
+      </w:r>
+    </w:p>
+    <w:p>
+      <w:pPr>
+        <w:rPr>
+          <w:sz w:val="24"/>
+          <w:szCs w:val="24"/>
+        </w:rPr>
+      </w:pPr>
+      <w:r>
+        <w:rPr>
+          <w:sz w:val="24"/>
+          <w:szCs w:val="24"/>
+          <w:rtl w:val="0"/>
+        </w:rPr>
+        <w:t xml:space="preserve">Map retorna automaticamente uma nova array e o forEach não.</w:t>
+        <w:br w:type="textWrapping"/>
+        <w:t xml:space="preserve">Para utilizar o forEach deve-se considerar a criação de uma variável (um novo array) para guardar os valores </w:t>
+      </w:r>
+    </w:p>
+    <w:p>
+      <w:pPr>
+        <w:rPr>
+          <w:sz w:val="24"/>
+          <w:szCs w:val="24"/>
+        </w:rPr>
+      </w:pPr>
+      <w:r>
+        <w:rPr>
+          <w:rtl w:val="0"/>
+        </w:rPr>
+      </w:r>
+    </w:p>
+    <w:p>
+      <w:pPr>
+        <w:rPr>
+          <w:b w:val="1"/>
+          <w:sz w:val="24"/>
+          <w:szCs w:val="24"/>
+        </w:rPr>
+      </w:pPr>
+      <w:r>
+        <w:rPr>
+          <w:b w:val="1"/>
+          <w:sz w:val="24"/>
+          <w:szCs w:val="24"/>
+          <w:rtl w:val="0"/>
+        </w:rPr>
+        <w:t xml:space="preserve">Método filter</w:t>
+      </w:r>
+    </w:p>
+    <w:p>
+      <w:pPr>
+        <w:rPr>
+          <w:sz w:val="24"/>
+          <w:szCs w:val="24"/>
+        </w:rPr>
+      </w:pPr>
+      <w:r>
+        <w:rPr>
+          <w:sz w:val="24"/>
+          <w:szCs w:val="24"/>
+          <w:rtl w:val="0"/>
+        </w:rPr>
+        <w:t xml:space="preserve">Funciona como se o array tivesse sido colocado em um filtro e só passa os itens desse array que correspondem a determinada condição </w:t>
+      </w:r>
+    </w:p>
+    <w:p>
+      <w:pPr>
+        <w:numPr>
+          <w:ilvl w:val="0"/>
+          <w:numId w:val="1"/>
+        </w:numPr>
+        <w:ind w:left="720" w:hanging="360"/>
+        <w:rPr>
+          <w:sz w:val="24"/>
+          <w:szCs w:val="24"/>
+        </w:rPr>
+      </w:pPr>
+      <w:r>
+        <w:rPr>
+          <w:sz w:val="24"/>
+          <w:szCs w:val="24"/>
+          <w:rtl w:val="0"/>
+        </w:rPr>
+        <w:t xml:space="preserve">Não modifica o array original</w:t>
+      </w:r>
+    </w:p>
+    <w:p>
+      <w:pPr>
+        <w:numPr>
+          <w:ilvl w:val="0"/>
+          <w:numId w:val="1"/>
+        </w:numPr>
+        <w:ind w:left="720" w:hanging="360"/>
+        <w:rPr>
+          <w:sz w:val="24"/>
+          <w:szCs w:val="24"/>
+          <w:u w:val="none"/>
+        </w:rPr>
+      </w:pPr>
+      <w:r>
+        <w:rPr>
+          <w:sz w:val="24"/>
+          <w:szCs w:val="24"/>
+          <w:rtl w:val="0"/>
+        </w:rPr>
+        <w:t xml:space="preserve">Cria um novo array </w:t>
+      </w:r>
+    </w:p>
+    <w:p>
+      <w:pPr>
+        <w:numPr>
+          <w:ilvl w:val="0"/>
+          <w:numId w:val="1"/>
+        </w:numPr>
+        <w:ind w:left="720" w:hanging="360"/>
+        <w:rPr>
+          <w:sz w:val="24"/>
+          <w:szCs w:val="24"/>
+        </w:rPr>
+      </w:pPr>
+      <w:r>
+        <w:rPr>
+          <w:sz w:val="24"/>
+          <w:szCs w:val="24"/>
+          <w:rtl w:val="0"/>
+        </w:rPr>
+        <w:t xml:space="preserve">Retorna um novo array apenas com os itens que “passaram” pelo filtro (condições) </w:t>
+      </w:r>
+    </w:p>
+    <w:p>
+      <w:pPr>
+        <w:ind w:left="0" w:firstLine="0"/>
+        <w:rPr>
+          <w:sz w:val="24"/>
+          <w:szCs w:val="24"/>
+        </w:rPr>
+      </w:pPr>
+      <w:r>
+        <w:rPr>
+          <w:rtl w:val="0"/>
+        </w:rPr>
+      </w:r>
+    </w:p>
+    <w:p>
+      <w:pPr>
+        <w:ind w:left="0" w:firstLine="0"/>
+        <w:rPr>
+          <w:b w:val="1"/>
+          <w:sz w:val="24"/>
+          <w:szCs w:val="24"/>
+        </w:rPr>
+      </w:pPr>
+      <w:r>
+        <w:rPr>
+          <w:b w:val="1"/>
+          <w:sz w:val="24"/>
+          <w:szCs w:val="24"/>
+          <w:rtl w:val="0"/>
+        </w:rPr>
+        <w:t xml:space="preserve">Sintaxe</w:t>
+      </w:r>
+    </w:p>
+    <w:p>
+      <w:pPr>
+        <w:rPr>
+          <w:b w:val="1"/>
+          <w:color w:val="0b5394"/>
+          <w:sz w:val="24"/>
+          <w:szCs w:val="24"/>
+        </w:rPr>
+      </w:pPr>
+      <w:r>
+        <w:rPr>
+          <w:b w:val="1"/>
+          <w:color w:val="0b5394"/>
+          <w:sz w:val="24"/>
+          <w:szCs w:val="24"/>
+          <w:rtl w:val="0"/>
+        </w:rPr>
+        <w:t xml:space="preserve">array.filter(callback, thisArg)</w:t>
+      </w:r>
+    </w:p>
+    <w:p>
+      <w:pPr>
+        <w:rPr>
+          <w:b w:val="1"/>
+          <w:color w:val="0b5394"/>
+          <w:sz w:val="24"/>
+          <w:szCs w:val="24"/>
+        </w:rPr>
+      </w:pPr>
+      <w:r>
+        <w:rPr>
+          <w:rtl w:val="0"/>
+        </w:rPr>
+      </w:r>
+    </w:p>
+    <w:p>
+      <w:pPr>
+        <w:rPr>
+          <w:b w:val="1"/>
+          <w:sz w:val="24"/>
+          <w:szCs w:val="24"/>
+        </w:rPr>
+      </w:pPr>
+      <w:r>
+        <w:rPr>
+          <w:b w:val="1"/>
+          <w:sz w:val="24"/>
+          <w:szCs w:val="24"/>
+          <w:rtl w:val="0"/>
+        </w:rPr>
+        <w:t xml:space="preserve">ex:</w:t>
+      </w:r>
+    </w:p>
+    <w:p>
+      <w:pPr>
+        <w:rPr>
+          <w:sz w:val="24"/>
+          <w:szCs w:val="24"/>
+        </w:rPr>
+      </w:pPr>
+      <w:r>
+        <w:rPr>
+          <w:b w:val="1"/>
+          <w:color w:val="7f6000"/>
+          <w:sz w:val="24"/>
+          <w:szCs w:val="24"/>
+          <w:rtl w:val="0"/>
+        </w:rPr>
+        <w:t xml:space="preserve">const</w:t>
+      </w:r>
+      <w:r>
+        <w:rPr>
+          <w:sz w:val="24"/>
+          <w:szCs w:val="24"/>
+          <w:rtl w:val="0"/>
+        </w:rPr>
+        <w:t xml:space="preserve"> </w:t>
+      </w:r>
+      <w:r>
+        <w:rPr>
+          <w:b w:val="1"/>
+          <w:color w:val="0b5394"/>
+          <w:sz w:val="24"/>
+          <w:szCs w:val="24"/>
+          <w:rtl w:val="0"/>
+        </w:rPr>
+        <w:t xml:space="preserve">frutas</w:t>
+      </w:r>
+      <w:r>
+        <w:rPr>
+          <w:sz w:val="24"/>
+          <w:szCs w:val="24"/>
+          <w:rtl w:val="0"/>
+        </w:rPr>
+        <w:t xml:space="preserve"> </w:t>
+      </w:r>
+      <w:r>
+        <w:rPr>
+          <w:b w:val="1"/>
+          <w:color w:val="38761d"/>
+          <w:sz w:val="24"/>
+          <w:szCs w:val="24"/>
+          <w:rtl w:val="0"/>
+        </w:rPr>
+        <w:t xml:space="preserve">=</w:t>
+      </w:r>
+      <w:r>
+        <w:rPr>
+          <w:sz w:val="24"/>
+          <w:szCs w:val="24"/>
+          <w:rtl w:val="0"/>
+        </w:rPr>
+        <w:t xml:space="preserve"> [‘</w:t>
+      </w:r>
+      <w:r>
+        <w:rPr>
+          <w:b w:val="1"/>
+          <w:color w:val="0b5394"/>
+          <w:sz w:val="24"/>
+          <w:szCs w:val="24"/>
+          <w:rtl w:val="0"/>
+        </w:rPr>
+        <w:t xml:space="preserve">maçã fuji</w:t>
+      </w:r>
+      <w:r>
+        <w:rPr>
+          <w:sz w:val="24"/>
+          <w:szCs w:val="24"/>
+          <w:rtl w:val="0"/>
+        </w:rPr>
+        <w:t xml:space="preserve">’, ‘</w:t>
+      </w:r>
+      <w:r>
+        <w:rPr>
+          <w:b w:val="1"/>
+          <w:color w:val="0b5394"/>
+          <w:sz w:val="24"/>
+          <w:szCs w:val="24"/>
+          <w:rtl w:val="0"/>
+        </w:rPr>
+        <w:t xml:space="preserve">maçã verde</w:t>
+      </w:r>
+      <w:r>
+        <w:rPr>
+          <w:sz w:val="24"/>
+          <w:szCs w:val="24"/>
+          <w:rtl w:val="0"/>
+        </w:rPr>
+        <w:t xml:space="preserve">’, ‘</w:t>
+      </w:r>
+      <w:r>
+        <w:rPr>
+          <w:b w:val="1"/>
+          <w:color w:val="0b5394"/>
+          <w:sz w:val="24"/>
+          <w:szCs w:val="24"/>
+          <w:rtl w:val="0"/>
+        </w:rPr>
+        <w:t xml:space="preserve">laranja</w:t>
+      </w:r>
+      <w:r>
+        <w:rPr>
+          <w:sz w:val="24"/>
+          <w:szCs w:val="24"/>
+          <w:rtl w:val="0"/>
+        </w:rPr>
+        <w:t xml:space="preserve">,’ ‘</w:t>
+      </w:r>
+      <w:r>
+        <w:rPr>
+          <w:b w:val="1"/>
+          <w:color w:val="0b5394"/>
+          <w:sz w:val="24"/>
+          <w:szCs w:val="24"/>
+          <w:rtl w:val="0"/>
+        </w:rPr>
+        <w:t xml:space="preserve">abacaxi</w:t>
+      </w:r>
+      <w:r>
+        <w:rPr>
+          <w:sz w:val="24"/>
+          <w:szCs w:val="24"/>
+          <w:rtl w:val="0"/>
+        </w:rPr>
+        <w:t xml:space="preserve">’];</w:t>
+      </w:r>
+    </w:p>
+    <w:p>
+      <w:pPr>
+        <w:rPr>
+          <w:sz w:val="24"/>
+          <w:szCs w:val="24"/>
+        </w:rPr>
+      </w:pPr>
+      <w:r>
+        <w:rPr>
+          <w:b w:val="1"/>
+          <w:color w:val="0b5394"/>
+          <w:sz w:val="24"/>
+          <w:szCs w:val="24"/>
+          <w:rtl w:val="0"/>
+        </w:rPr>
+        <w:t xml:space="preserve">frutas</w:t>
+      </w:r>
+      <w:r>
+        <w:rPr>
+          <w:b w:val="1"/>
+          <w:color w:val="351c75"/>
+          <w:sz w:val="24"/>
+          <w:szCs w:val="24"/>
+          <w:rtl w:val="0"/>
+        </w:rPr>
+        <w:t xml:space="preserve">.</w:t>
+      </w:r>
+      <w:r>
+        <w:rPr>
+          <w:b w:val="1"/>
+          <w:color w:val="674ea7"/>
+          <w:sz w:val="24"/>
+          <w:szCs w:val="24"/>
+          <w:rtl w:val="0"/>
+        </w:rPr>
+        <w:t xml:space="preserve">filter</w:t>
+      </w:r>
+      <w:r>
+        <w:rPr>
+          <w:sz w:val="24"/>
+          <w:szCs w:val="24"/>
+          <w:rtl w:val="0"/>
+        </w:rPr>
+        <w:t xml:space="preserve">((</w:t>
+      </w:r>
+      <w:r>
+        <w:rPr>
+          <w:b w:val="1"/>
+          <w:color w:val="0b5394"/>
+          <w:sz w:val="24"/>
+          <w:szCs w:val="24"/>
+          <w:rtl w:val="0"/>
+        </w:rPr>
+        <w:t xml:space="preserve">frutas</w:t>
+      </w:r>
+      <w:r>
+        <w:rPr>
+          <w:sz w:val="24"/>
+          <w:szCs w:val="24"/>
+          <w:rtl w:val="0"/>
+        </w:rPr>
+        <w:t xml:space="preserve">) </w:t>
+      </w:r>
+      <w:r>
+        <w:rPr>
+          <w:b w:val="1"/>
+          <w:color w:val="38761d"/>
+          <w:sz w:val="24"/>
+          <w:szCs w:val="24"/>
+          <w:rtl w:val="0"/>
+        </w:rPr>
+        <w:t xml:space="preserve">=&gt;</w:t>
+      </w:r>
+      <w:r>
+        <w:rPr>
+          <w:sz w:val="24"/>
+          <w:szCs w:val="24"/>
+          <w:rtl w:val="0"/>
+        </w:rPr>
+        <w:t xml:space="preserve"> </w:t>
+      </w:r>
+      <w:r>
+        <w:rPr>
+          <w:b w:val="1"/>
+          <w:color w:val="674ea7"/>
+          <w:sz w:val="24"/>
+          <w:szCs w:val="24"/>
+          <w:rtl w:val="0"/>
+        </w:rPr>
+        <w:t xml:space="preserve">fruta.includes</w:t>
+      </w:r>
+      <w:r>
+        <w:rPr>
+          <w:sz w:val="24"/>
+          <w:szCs w:val="24"/>
+          <w:rtl w:val="0"/>
+        </w:rPr>
+        <w:t xml:space="preserve">(‘</w:t>
+      </w:r>
+      <w:r>
+        <w:rPr>
+          <w:b w:val="1"/>
+          <w:color w:val="0b5394"/>
+          <w:sz w:val="24"/>
+          <w:szCs w:val="24"/>
+          <w:rtl w:val="0"/>
+        </w:rPr>
+        <w:t xml:space="preserve">maçã</w:t>
+      </w:r>
+      <w:r>
+        <w:rPr>
+          <w:sz w:val="24"/>
+          <w:szCs w:val="24"/>
+          <w:rtl w:val="0"/>
+        </w:rPr>
+        <w:t xml:space="preserve">’))</w:t>
+      </w:r>
+    </w:p>
+    <w:p>
+      <w:pPr>
+        <w:rPr>
+          <w:sz w:val="24"/>
+          <w:szCs w:val="24"/>
+        </w:rPr>
+      </w:pPr>
+      <w:r>
+        <w:rPr>
+          <w:sz w:val="24"/>
+          <w:szCs w:val="24"/>
+          <w:rtl w:val="0"/>
+        </w:rPr>
+        <w:t xml:space="preserve">saída: [‘maçã fuji’, ‘maçã verde’];</w:t>
+      </w:r>
+    </w:p>
+    <w:p>
+      <w:pPr>
+        <w:rPr>
+          <w:sz w:val="24"/>
+          <w:szCs w:val="24"/>
+        </w:rPr>
+      </w:pPr>
+      <w:r>
+        <w:rPr>
+          <w:rtl w:val="0"/>
+        </w:rPr>
+      </w:r>
+    </w:p>
+    <w:p>
+      <w:pPr>
+        <w:rPr>
+          <w:sz w:val="24"/>
+          <w:szCs w:val="24"/>
+        </w:rPr>
+      </w:pPr>
+      <w:r>
+        <w:rPr>
+          <w:b w:val="1"/>
+          <w:sz w:val="24"/>
+          <w:szCs w:val="24"/>
+          <w:rtl w:val="0"/>
+        </w:rPr>
+        <w:t xml:space="preserve">Método reduce</w:t>
+      </w:r>
+      <w:r>
+        <w:rPr>
+          <w:sz w:val="24"/>
+          <w:szCs w:val="24"/>
+          <w:rtl w:val="0"/>
+        </w:rPr>
+        <w:t xml:space="preserve"> </w:t>
+      </w:r>
+    </w:p>
+    <w:p>
+      <w:pPr>
+        <w:rPr>
+          <w:sz w:val="24"/>
+          <w:szCs w:val="24"/>
+        </w:rPr>
+      </w:pPr>
+      <w:r>
+        <w:rPr>
+          <w:sz w:val="24"/>
+          <w:szCs w:val="24"/>
+          <w:rtl w:val="0"/>
+        </w:rPr>
+        <w:t xml:space="preserve">Método que não retorna outro array / Executa uma função em todos os elementos do array retornando um valor único.</w:t>
+      </w:r>
+    </w:p>
+    <w:p>
+      <w:pPr>
+        <w:rPr>
+          <w:sz w:val="24"/>
+          <w:szCs w:val="24"/>
+        </w:rPr>
+      </w:pPr>
+      <w:r>
+        <w:rPr>
+          <w:rtl w:val="0"/>
+        </w:rPr>
+      </w:r>
+    </w:p>
+    <w:p>
+      <w:pPr>
+        <w:rPr>
+          <w:b w:val="1"/>
+          <w:sz w:val="24"/>
+          <w:szCs w:val="24"/>
+        </w:rPr>
+      </w:pPr>
+      <w:r>
+        <w:rPr>
+          <w:b w:val="1"/>
+          <w:sz w:val="24"/>
+          <w:szCs w:val="24"/>
+          <w:rtl w:val="0"/>
+        </w:rPr>
+        <w:t xml:space="preserve">Sintaxe</w:t>
+      </w:r>
+    </w:p>
+    <w:p>
+      <w:pPr>
+        <w:rPr>
+          <w:b w:val="1"/>
+          <w:sz w:val="24"/>
+          <w:szCs w:val="24"/>
+        </w:rPr>
+      </w:pPr>
+      <w:r>
+        <w:rPr>
+          <w:b w:val="1"/>
+          <w:color w:val="0b5394"/>
+          <w:sz w:val="24"/>
+          <w:szCs w:val="24"/>
+          <w:rtl w:val="0"/>
+        </w:rPr>
+        <w:t xml:space="preserve">array</w:t>
+      </w:r>
+      <w:r>
+        <w:rPr>
+          <w:b w:val="1"/>
+          <w:sz w:val="24"/>
+          <w:szCs w:val="24"/>
+          <w:rtl w:val="0"/>
+        </w:rPr>
+        <w:t xml:space="preserve">.</w:t>
+      </w:r>
+      <w:r>
+        <w:rPr>
+          <w:b w:val="1"/>
+          <w:color w:val="674ea7"/>
+          <w:sz w:val="24"/>
+          <w:szCs w:val="24"/>
+          <w:rtl w:val="0"/>
+        </w:rPr>
+        <w:t xml:space="preserve">reduce</w:t>
+      </w:r>
+      <w:r>
+        <w:rPr>
+          <w:b w:val="1"/>
+          <w:sz w:val="24"/>
+          <w:szCs w:val="24"/>
+          <w:rtl w:val="0"/>
+        </w:rPr>
+        <w:t xml:space="preserve">(</w:t>
+      </w:r>
+      <w:r>
+        <w:rPr>
+          <w:b w:val="1"/>
+          <w:color w:val="0b5394"/>
+          <w:sz w:val="24"/>
+          <w:szCs w:val="24"/>
+          <w:rtl w:val="0"/>
+        </w:rPr>
+        <w:t xml:space="preserve">callbackFn</w:t>
+      </w:r>
+      <w:r>
+        <w:rPr>
+          <w:b w:val="1"/>
+          <w:sz w:val="24"/>
+          <w:szCs w:val="24"/>
+          <w:rtl w:val="0"/>
+        </w:rPr>
+        <w:t xml:space="preserve">, </w:t>
+      </w:r>
+      <w:r>
+        <w:rPr>
+          <w:b w:val="1"/>
+          <w:color w:val="0b5394"/>
+          <w:sz w:val="24"/>
+          <w:szCs w:val="24"/>
+          <w:rtl w:val="0"/>
+        </w:rPr>
+        <w:t xml:space="preserve">initialValue</w:t>
+      </w:r>
+      <w:r>
+        <w:rPr>
+          <w:b w:val="1"/>
+          <w:sz w:val="24"/>
+          <w:szCs w:val="24"/>
+          <w:rtl w:val="0"/>
+        </w:rPr>
+        <w:t xml:space="preserve">)</w:t>
+      </w:r>
+    </w:p>
+    <w:p>
+      <w:pPr>
+        <w:rPr>
+          <w:sz w:val="24"/>
+          <w:szCs w:val="24"/>
+        </w:rPr>
+      </w:pPr>
+      <w:r>
+        <w:rPr>
+          <w:sz w:val="24"/>
+          <w:szCs w:val="24"/>
+          <w:rtl w:val="0"/>
+        </w:rPr>
+        <w:t xml:space="preserve">Callback: função a ser executada a partir do acumulador </w:t>
+      </w:r>
+    </w:p>
+    <w:p>
+      <w:pPr>
+        <w:rPr>
+          <w:sz w:val="24"/>
+          <w:szCs w:val="24"/>
+        </w:rPr>
+      </w:pPr>
+      <w:r>
+        <w:rPr>
+          <w:sz w:val="24"/>
+          <w:szCs w:val="24"/>
+          <w:rtl w:val="0"/>
+        </w:rPr>
+        <w:t xml:space="preserve">initialValue: valor sobre o qual o retorno final irá atuar(opcional)</w:t>
+      </w:r>
+    </w:p>
+    <w:p>
+      <w:pPr>
+        <w:rPr>
+          <w:sz w:val="24"/>
+          <w:szCs w:val="24"/>
+        </w:rPr>
+      </w:pPr>
+      <w:r>
+        <w:rPr>
+          <w:rtl w:val="0"/>
+        </w:rPr>
+      </w:r>
+    </w:p>
+    <w:p>
+      <w:pPr>
+        <w:rPr>
+          <w:sz w:val="24"/>
+          <w:szCs w:val="24"/>
+        </w:rPr>
+      </w:pPr>
+      <w:r>
+        <w:rPr>
+          <w:b w:val="1"/>
+          <w:color w:val="7f6000"/>
+          <w:sz w:val="24"/>
+          <w:szCs w:val="24"/>
+          <w:rtl w:val="0"/>
+        </w:rPr>
+        <w:t xml:space="preserve">const </w:t>
+      </w:r>
+      <w:r>
+        <w:rPr>
+          <w:b w:val="1"/>
+          <w:color w:val="0b5394"/>
+          <w:sz w:val="24"/>
+          <w:szCs w:val="24"/>
+          <w:rtl w:val="0"/>
+        </w:rPr>
+        <w:t xml:space="preserve">callbackFn </w:t>
+      </w:r>
+      <w:r>
+        <w:rPr>
+          <w:b w:val="1"/>
+          <w:color w:val="38761d"/>
+          <w:sz w:val="24"/>
+          <w:szCs w:val="24"/>
+          <w:rtl w:val="0"/>
+        </w:rPr>
+        <w:t xml:space="preserve">= </w:t>
+      </w:r>
+      <w:r>
+        <w:rPr>
+          <w:b w:val="1"/>
+          <w:color w:val="7f6000"/>
+          <w:sz w:val="24"/>
+          <w:szCs w:val="24"/>
+          <w:rtl w:val="0"/>
+        </w:rPr>
+        <w:t xml:space="preserve">function</w:t>
+      </w:r>
+      <w:r>
+        <w:rPr>
+          <w:sz w:val="24"/>
+          <w:szCs w:val="24"/>
+          <w:rtl w:val="0"/>
+        </w:rPr>
+        <w:t xml:space="preserve"> (</w:t>
+      </w:r>
+      <w:r>
+        <w:rPr>
+          <w:b w:val="1"/>
+          <w:color w:val="0b5394"/>
+          <w:sz w:val="24"/>
+          <w:szCs w:val="24"/>
+          <w:rtl w:val="0"/>
+        </w:rPr>
+        <w:t xml:space="preserve">accumulator, currentValue, index, array</w:t>
+      </w:r>
+      <w:r>
+        <w:rPr>
+          <w:sz w:val="24"/>
+          <w:szCs w:val="24"/>
+          <w:rtl w:val="0"/>
+        </w:rPr>
+        <w:t xml:space="preserve">)</w:t>
+      </w:r>
+    </w:p>
+    <w:p>
+      <w:pPr>
+        <w:ind w:left="0" w:firstLine="0"/>
+        <w:rPr>
+          <w:sz w:val="24"/>
+          <w:szCs w:val="24"/>
+        </w:rPr>
+      </w:pPr>
+      <w:r>
+        <w:rPr>
+          <w:sz w:val="24"/>
+          <w:szCs w:val="24"/>
+          <w:rtl w:val="0"/>
+        </w:rPr>
+        <w:t xml:space="preserve">{</w:t>
+      </w:r>
+    </w:p>
+    <w:p>
+      <w:pPr>
+        <w:ind w:left="720" w:firstLine="0"/>
+        <w:rPr>
+          <w:b w:val="1"/>
+          <w:color w:val="674ea7"/>
+          <w:sz w:val="24"/>
+          <w:szCs w:val="24"/>
+        </w:rPr>
+      </w:pPr>
+      <w:r>
+        <w:rPr>
+          <w:b w:val="1"/>
+          <w:color w:val="0b5394"/>
+          <w:sz w:val="24"/>
+          <w:szCs w:val="24"/>
+          <w:rtl w:val="0"/>
+        </w:rPr>
+        <w:t xml:space="preserve">array</w:t>
+      </w:r>
+      <w:r>
+        <w:rPr>
+          <w:b w:val="1"/>
+          <w:color w:val="351c75"/>
+          <w:sz w:val="24"/>
+          <w:szCs w:val="24"/>
+          <w:rtl w:val="0"/>
+        </w:rPr>
+        <w:t xml:space="preserve">.</w:t>
+      </w:r>
+      <w:r>
+        <w:rPr>
+          <w:b w:val="1"/>
+          <w:color w:val="674ea7"/>
+          <w:sz w:val="24"/>
+          <w:szCs w:val="24"/>
+          <w:rtl w:val="0"/>
+        </w:rPr>
+        <w:t xml:space="preserve">reduce</w:t>
+      </w:r>
+      <w:r>
+        <w:rPr>
+          <w:sz w:val="24"/>
+          <w:szCs w:val="24"/>
+          <w:rtl w:val="0"/>
+        </w:rPr>
+        <w:t xml:space="preserve">(</w:t>
+      </w:r>
+      <w:r>
+        <w:rPr>
+          <w:b w:val="1"/>
+          <w:color w:val="0b5394"/>
+          <w:sz w:val="24"/>
+          <w:szCs w:val="24"/>
+          <w:rtl w:val="0"/>
+        </w:rPr>
+        <w:t xml:space="preserve">callbackFn, initialValue</w:t>
+      </w:r>
+      <w:r>
+        <w:rPr>
+          <w:sz w:val="24"/>
+          <w:szCs w:val="24"/>
+          <w:rtl w:val="0"/>
+        </w:rPr>
+        <w:t xml:space="preserve">)</w:t>
+      </w:r>
+      <w:r>
+        <w:rPr>
+          <w:rtl w:val="0"/>
+        </w:rPr>
+      </w:r>
+    </w:p>
+    <w:p>
+      <w:pPr>
+        <w:ind w:left="0" w:firstLine="0"/>
+        <w:rPr>
+          <w:b w:val="1"/>
+          <w:color w:val="674ea7"/>
+          <w:sz w:val="24"/>
+          <w:szCs w:val="24"/>
+        </w:rPr>
+      </w:pPr>
+      <w:r>
+        <w:rPr>
+          <w:b w:val="1"/>
+          <w:color w:val="674ea7"/>
+          <w:sz w:val="24"/>
+          <w:szCs w:val="24"/>
+          <w:rtl w:val="0"/>
+        </w:rPr>
+        <w:t xml:space="preserve">}</w:t>
+      </w:r>
+    </w:p>
+    <w:p>
+      <w:pPr>
+        <w:rPr>
+          <w:sz w:val="24"/>
+          <w:szCs w:val="24"/>
+        </w:rPr>
+      </w:pPr>
+      <w:r>
+        <w:rPr>
+          <w:rtl w:val="0"/>
+        </w:rPr>
+      </w:r>
+    </w:p>
+    <w:p>
+      <w:pPr>
+        <w:rPr>
+          <w:sz w:val="24"/>
+          <w:szCs w:val="24"/>
+        </w:rPr>
+      </w:pPr>
+      <w:r>
+        <w:rPr>
+          <w:rtl w:val="0"/>
+        </w:rPr>
+      </w:r>
+    </w:p>
+    <w:p>
+      <w:pPr>
+        <w:rPr>
+          <w:sz w:val="24"/>
+          <w:szCs w:val="24"/>
+        </w:rPr>
+      </w:pPr>
+      <w:r>
+        <w:rPr>
+          <w:rtl w:val="0"/>
+        </w:rPr>
+      </w:r>
+    </w:p>
+    <w:p>
+      <w:pPr>
+        <w:rPr>
+          <w:sz w:val="24"/>
+          <w:szCs w:val="24"/>
+        </w:rPr>
+      </w:pPr>
+      <w:r>
+        <w:rPr>
+          <w:rtl w:val="0"/>
+        </w:rPr>
+      </w:r>
+    </w:p>
+    <w:p>
+      <w:pPr>
+        <w:rPr>
+          <w:sz w:val="24"/>
+          <w:szCs w:val="24"/>
+        </w:rPr>
+      </w:pPr>
+      <w:r>
+        <w:rPr>
+          <w:sz w:val="24"/>
+          <w:szCs w:val="24"/>
+          <w:rtl w:val="0"/>
+        </w:rPr>
+        <w:br w:type="textWrapping"/>
+      </w:r>
+    </w:p>
+    <w:p>
+      <w:pPr>
+        <w:rPr>
+          <w:sz w:val="24"/>
+          <w:szCs w:val="24"/>
+        </w:rPr>
+      </w:pPr>
+      <w:r>
+        <w:rPr>
+          <w:sz w:val="24"/>
+          <w:szCs w:val="24"/>
+          <w:rtl w:val="0"/>
+        </w:rPr>
+        <w:t xml:space="preserve"> </w:t>
+      </w:r>
+    </w:p>
+    <w:p>
+      <w:pPr>
+        <w:rPr>
+          <w:sz w:val="24"/>
+          <w:szCs w:val="24"/>
+        </w:rPr>
+      </w:pPr>
+      <w:r>
+        <w:rPr>
+          <w:rtl w:val="0"/>
+        </w:rPr>
+      </w:r>
+    </w:p>
+    <w:p>
+      <w:pPr>
+        <w:rPr>
+          <w:sz w:val="24"/>
+          <w:szCs w:val="24"/>
+        </w:rPr>
+      </w:pPr>
+      <w:r>
+        <w:rPr>
+          <w:rtl w:val="0"/>
+        </w:rPr>
+      </w:r>
+    </w:p>
+    <w:p>
+      <w:pPr>
+        <w:rPr>
+          <w:sz w:val="24"/>
+          <w:szCs w:val="24"/>
+        </w:rPr>
+      </w:pPr>
+      <w:r>
+        <w:rPr>
+          <w:rtl w:val="0"/>
+        </w:rPr>
+      </w:r>
+    </w:p>
+    <w:p>
+      <w:pPr>
+        <w:rPr>
+          <w:sz w:val="24"/>
+          <w:szCs w:val="24"/>
+        </w:rPr>
+      </w:pPr>
+      <w:r>
+        <w:rPr>
+          <w:rtl w:val="0"/>
+        </w:rPr>
+      </w:r>
+    </w:p>
+    <w:p>
+      <w:pPr>
+        <w:rPr>
+          <w:sz w:val="24"/>
+          <w:szCs w:val="24"/>
+        </w:rPr>
+      </w:pPr>
+      <w:r>
+        <w:rPr>
+          <w:rtl w:val="0"/>
+        </w:rPr>
+      </w:r>
+    </w:p>
+    <w:p>
+      <w:pPr>
+        <w:rPr>
+          <w:sz w:val="24"/>
+          <w:szCs w:val="24"/>
+        </w:rPr>
+      </w:pPr>
+      <w:r>
+        <w:rPr>
+          <w:rtl w:val="0"/>
+        </w:rPr>
+      </w:r>
+    </w:p>
+    <w:p>
+      <w:pPr>
+        <w:rPr>
+          <w:sz w:val="24"/>
+          <w:szCs w:val="24"/>
+        </w:rPr>
+      </w:pPr>
+      <w:r>
+        <w:rPr>
+          <w:rtl w:val="0"/>
+        </w:rPr>
+      </w:r>
+    </w:p>
+    <w:p>
+      <w:pPr>
+        <w:rPr>
           <w:sz w:val="24"/>
           <w:szCs w:val="24"/>
         </w:rPr>
@@ -3355,7 +6175,121 @@
 </file>
 
 <file path=word/numbering.xml><?xml version="1.0" encoding="utf-8"?>
-<w:numbering xmlns:mc="http://schemas.openxmlformats.org/markup-compatibility/2006" xmlns:o="urn:schemas-microsoft-com:office:office" xmlns:r="http://schemas.openxmlformats.org/officeDocument/2006/relationships" xmlns:m="http://schemas.openxmlformats.org/officeDocument/2006/math" xmlns:v="urn:schemas-microsoft-com:vml" xmlns:wp="http://schemas.openxmlformats.org/drawingml/2006/wordprocessingDrawing" xmlns:w10="urn:schemas-microsoft-com:office:word" xmlns:w="http://schemas.openxmlformats.org/wordprocessingml/2006/main" xmlns:wne="http://schemas.microsoft.com/office/word/2006/wordml" xmlns:sl="http://schemas.openxmlformats.org/schemaLibrary/2006/main" xmlns:a="http://schemas.openxmlformats.org/drawingml/2006/main" xmlns:pic="http://schemas.openxmlformats.org/drawingml/2006/picture" xmlns:c="http://schemas.openxmlformats.org/drawingml/2006/chart" xmlns:lc="http://schemas.openxmlformats.org/drawingml/2006/lockedCanvas" xmlns:dgm="http://schemas.openxmlformats.org/drawingml/2006/diagram" xmlns:wps="http://schemas.microsoft.com/office/word/2010/wordprocessingShape" xmlns:wpg="http://schemas.microsoft.com/office/word/2010/wordprocessingGroup" xmlns:w14="http://schemas.microsoft.com/office/word/2010/wordml" xmlns:w15="http://schemas.microsoft.com/office/word/2012/wordml"/>
+<w:numbering xmlns:mc="http://schemas.openxmlformats.org/markup-compatibility/2006" xmlns:o="urn:schemas-microsoft-com:office:office" xmlns:r="http://schemas.openxmlformats.org/officeDocument/2006/relationships" xmlns:m="http://schemas.openxmlformats.org/officeDocument/2006/math" xmlns:v="urn:schemas-microsoft-com:vml" xmlns:wp="http://schemas.openxmlformats.org/drawingml/2006/wordprocessingDrawing" xmlns:w10="urn:schemas-microsoft-com:office:word" xmlns:w="http://schemas.openxmlformats.org/wordprocessingml/2006/main" xmlns:wne="http://schemas.microsoft.com/office/word/2006/wordml" xmlns:sl="http://schemas.openxmlformats.org/schemaLibrary/2006/main" xmlns:a="http://schemas.openxmlformats.org/drawingml/2006/main" xmlns:pic="http://schemas.openxmlformats.org/drawingml/2006/picture" xmlns:c="http://schemas.openxmlformats.org/drawingml/2006/chart" xmlns:lc="http://schemas.openxmlformats.org/drawingml/2006/lockedCanvas" xmlns:dgm="http://schemas.openxmlformats.org/drawingml/2006/diagram" xmlns:wps="http://schemas.microsoft.com/office/word/2010/wordprocessingShape" xmlns:wpg="http://schemas.microsoft.com/office/word/2010/wordprocessingGroup" xmlns:w14="http://schemas.microsoft.com/office/word/2010/wordml" xmlns:w15="http://schemas.microsoft.com/office/word/2012/wordml">
+  <w:abstractNum w:abstractNumId="1">
+    <w:lvl w:ilvl="0">
+      <w:start w:val="1"/>
+      <w:numFmt w:val="bullet"/>
+      <w:lvlText w:val="-"/>
+      <w:lvlJc w:val="left"/>
+      <w:pPr>
+        <w:ind w:left="720" w:hanging="360"/>
+      </w:pPr>
+      <w:rPr>
+        <w:u w:val="none"/>
+      </w:rPr>
+    </w:lvl>
+    <w:lvl w:ilvl="1">
+      <w:start w:val="1"/>
+      <w:numFmt w:val="bullet"/>
+      <w:lvlText w:val="-"/>
+      <w:lvlJc w:val="left"/>
+      <w:pPr>
+        <w:ind w:left="1440" w:hanging="360"/>
+      </w:pPr>
+      <w:rPr>
+        <w:u w:val="none"/>
+      </w:rPr>
+    </w:lvl>
+    <w:lvl w:ilvl="2">
+      <w:start w:val="1"/>
+      <w:numFmt w:val="bullet"/>
+      <w:lvlText w:val="-"/>
+      <w:lvlJc w:val="left"/>
+      <w:pPr>
+        <w:ind w:left="2160" w:hanging="360"/>
+      </w:pPr>
+      <w:rPr>
+        <w:u w:val="none"/>
+      </w:rPr>
+    </w:lvl>
+    <w:lvl w:ilvl="3">
+      <w:start w:val="1"/>
+      <w:numFmt w:val="bullet"/>
+      <w:lvlText w:val="-"/>
+      <w:lvlJc w:val="left"/>
+      <w:pPr>
+        <w:ind w:left="2880" w:hanging="360"/>
+      </w:pPr>
+      <w:rPr>
+        <w:u w:val="none"/>
+      </w:rPr>
+    </w:lvl>
+    <w:lvl w:ilvl="4">
+      <w:start w:val="1"/>
+      <w:numFmt w:val="bullet"/>
+      <w:lvlText w:val="-"/>
+      <w:lvlJc w:val="left"/>
+      <w:pPr>
+        <w:ind w:left="3600" w:hanging="360"/>
+      </w:pPr>
+      <w:rPr>
+        <w:u w:val="none"/>
+      </w:rPr>
+    </w:lvl>
+    <w:lvl w:ilvl="5">
+      <w:start w:val="1"/>
+      <w:numFmt w:val="bullet"/>
+      <w:lvlText w:val="-"/>
+      <w:lvlJc w:val="left"/>
+      <w:pPr>
+        <w:ind w:left="4320" w:hanging="360"/>
+      </w:pPr>
+      <w:rPr>
+        <w:u w:val="none"/>
+      </w:rPr>
+    </w:lvl>
+    <w:lvl w:ilvl="6">
+      <w:start w:val="1"/>
+      <w:numFmt w:val="bullet"/>
+      <w:lvlText w:val="-"/>
+      <w:lvlJc w:val="left"/>
+      <w:pPr>
+        <w:ind w:left="5040" w:hanging="360"/>
+      </w:pPr>
+      <w:rPr>
+        <w:u w:val="none"/>
+      </w:rPr>
+    </w:lvl>
+    <w:lvl w:ilvl="7">
+      <w:start w:val="1"/>
+      <w:numFmt w:val="bullet"/>
+      <w:lvlText w:val="-"/>
+      <w:lvlJc w:val="left"/>
+      <w:pPr>
+        <w:ind w:left="5760" w:hanging="360"/>
+      </w:pPr>
+      <w:rPr>
+        <w:u w:val="none"/>
+      </w:rPr>
+    </w:lvl>
+    <w:lvl w:ilvl="8">
+      <w:start w:val="1"/>
+      <w:numFmt w:val="bullet"/>
+      <w:lvlText w:val="-"/>
+      <w:lvlJc w:val="left"/>
+      <w:pPr>
+        <w:ind w:left="6480" w:hanging="360"/>
+      </w:pPr>
+      <w:rPr>
+        <w:u w:val="none"/>
+      </w:rPr>
+    </w:lvl>
+  </w:abstractNum>
+  <w:num w:numId="1">
+    <w:abstractNumId w:val="1"/>
+  </w:num>
+</w:numbering>
 </file>
 
 <file path=word/styles.xml><?xml version="1.0" encoding="utf-8"?>

</xml_diff>